<commit_message>
Update HackNSU3 First Round Submission Template.docx
</commit_message>
<xml_diff>
--- a/HackNSU3 First Round Submission Template.docx
+++ b/HackNSU3 First Round Submission Template.docx
@@ -15,7 +15,6 @@
       </w:pPr>
       <w:bookmarkStart w:id="0" w:name="_baodgzp2y8ye" w:colFirst="0" w:colLast="0"/>
       <w:bookmarkEnd w:id="0"/>
-      <w:proofErr w:type="spellStart"/>
       <w:r>
         <w:rPr>
           <w:color w:val="073763"/>
@@ -23,26 +22,7 @@
           <w:szCs w:val="44"/>
           <w:u w:val="single"/>
         </w:rPr>
-        <w:t>HackNSU</w:t>
-      </w:r>
-      <w:proofErr w:type="spellEnd"/>
-      <w:r>
-        <w:rPr>
-          <w:color w:val="073763"/>
-          <w:sz w:val="44"/>
-          <w:szCs w:val="44"/>
-          <w:u w:val="single"/>
-        </w:rPr>
-        <w:t xml:space="preserve"> Season 3</w:t>
-      </w:r>
-      <w:r>
-        <w:rPr>
-          <w:color w:val="073763"/>
-          <w:sz w:val="44"/>
-          <w:szCs w:val="44"/>
-          <w:u w:val="single"/>
-        </w:rPr>
-        <w:t xml:space="preserve"> </w:t>
+        <w:t xml:space="preserve">HackNSU Season 3 </w:t>
       </w:r>
     </w:p>
     <w:p>
@@ -156,15 +136,7 @@
     <w:p/>
     <w:p>
       <w:r>
-        <w:t xml:space="preserve">During COVID 19 pandemic, a lot of non-COVID patients need up contracting Corona virus during their hospital visits. It is also risky to collect and touch the physical hard copy of the medical reports. Furthermore, both practitioners and patients are confused with how to use this new tech (telemedicine). During huge surges of COVID across the globe, it is seen that there are shortages of critical resources such as oxygen cylinders, </w:t>
-      </w:r>
-      <w:proofErr w:type="spellStart"/>
-      <w:r>
-        <w:t>Azithmycin</w:t>
-      </w:r>
-      <w:proofErr w:type="spellEnd"/>
-      <w:r>
-        <w:t>, and other key lifesaving drugs. People with weaker immune system, such as old people, are prone to COVID 19. It is also seen that people with genetic diseases, such as asthma, or with other problems such as a history of having heart attacks, are also more prone to COVID 19. Although it is generally appreciated that ex-COVID patients’ plasma is valuable because it contains antibodies critical to fight COVID, the problem lies in the fact that there needs to be a certain amount of time spent on the ‘search’ for such a donor (in case the person has not donated yet). Even buying medicine in a shop with no social distancing is problematic too. Also, if a household contains only elderly people or all sick patients, it becomes difficult for any one of them to commute to a medicine shop.</w:t>
+        <w:t>During COVID 19 pandemic, a lot of non-COVID patients need up contracting Corona virus during their hospital visits. It is also risky to collect and touch the physical hard copy of the medical reports. Furthermore, both practitioners and patients are confused with how to use this new tech (telemedicine). During huge surges of COVID across the globe, it is seen that there are shortages of critical resources such as oxygen cylinders, Azithmycin, and other key lifesaving drugs. People with weaker immune system, such as old people, are prone to COVID 19. It is also seen that people with genetic diseases, such as asthma, or with other problems such as a history of having heart attacks, are also more prone to COVID 19. Although it is generally appreciated that ex-COVID patients’ plasma is valuable because it contains antibodies critical to fight COVID, the problem lies in the fact that there needs to be a certain amount of time spent on the ‘search’ for such a donor (in case the person has not donated yet). Even buying medicine in a shop with no social distancing is problematic too. Also, if a household contains only elderly people or all sick patients, it becomes difficult for any one of them to commute to a medicine shop.</w:t>
       </w:r>
     </w:p>
     <w:p>
@@ -323,7 +295,21 @@
           <w:rFonts w:eastAsia="Calibri"/>
           <w:szCs w:val="24"/>
         </w:rPr>
-        <w:t xml:space="preserve"> is a vague term, hence we quantified it as </w:t>
+        <w:t xml:space="preserve"> is a vague term, hence we</w:t>
+      </w:r>
+      <w:r>
+        <w:rPr>
+          <w:rFonts w:eastAsia="Calibri"/>
+          <w:szCs w:val="24"/>
+        </w:rPr>
+        <w:t xml:space="preserve"> mathematically</w:t>
+      </w:r>
+      <w:r>
+        <w:rPr>
+          <w:rFonts w:eastAsia="Calibri"/>
+          <w:szCs w:val="24"/>
+        </w:rPr>
+        <w:t xml:space="preserve"> quantified it as </w:t>
       </w:r>
       <w:r>
         <w:rPr>
@@ -378,39 +364,7 @@
           <w:rFonts w:eastAsia="Calibri"/>
           <w:szCs w:val="24"/>
         </w:rPr>
-        <w:t xml:space="preserve"> that doctors are currently using (ONLY during huge surges of Corona, NOT throughout the pandemic). For example, there are only 10 </w:t>
-      </w:r>
-      <w:proofErr w:type="spellStart"/>
-      <w:r>
-        <w:rPr>
-          <w:rFonts w:eastAsia="Calibri"/>
-          <w:szCs w:val="24"/>
-        </w:rPr>
-        <w:t>Azythmycin</w:t>
-      </w:r>
-      <w:proofErr w:type="spellEnd"/>
-      <w:r>
-        <w:rPr>
-          <w:rFonts w:eastAsia="Calibri"/>
-          <w:szCs w:val="24"/>
-        </w:rPr>
-        <w:t xml:space="preserve"> tablets available (these oversimplified small numbers are used for easy explanation). However, the number of COVID patients who need the </w:t>
-      </w:r>
-      <w:proofErr w:type="spellStart"/>
-      <w:r>
-        <w:rPr>
-          <w:rFonts w:eastAsia="Calibri"/>
-          <w:szCs w:val="24"/>
-        </w:rPr>
-        <w:t>Azythmycin</w:t>
-      </w:r>
-      <w:proofErr w:type="spellEnd"/>
-      <w:r>
-        <w:rPr>
-          <w:rFonts w:eastAsia="Calibri"/>
-          <w:szCs w:val="24"/>
-        </w:rPr>
-        <w:t xml:space="preserve"> are 55. No matter how much we try, due to huge shortage of medicine and pharmacies manufacturing at full capacity, the number of tablets does not increase beyond 10. In that case, doctors are left with only one option – choose the ‘optimal’ patients out of the 55 who are allowed to consume the tablets. But how can choosing be done? That choosing is currently done in a highly manual, repetitive process – the doctor checks each individual patient’s records and tries to understand whose </w:t>
+        <w:t xml:space="preserve"> that doctors are currently using (ONLY during huge surges of Corona, NOT throughout the pandemic). For example, there are only 10 Azythmycin tablets available (these oversimplified small numbers are used for easy explanation). However, the number of COVID patients who need the Azythmycin are 55. No matter how much we try, due to huge shortage of medicine and pharmacies manufacturing at full capacity, the number of tablets does not increase beyond 10. In that case, doctors are left with only one option – choose the ‘optimal’ patients out of the 55 who are allowed to consume the tablets. But how can choosing be done? That choosing is currently done in a highly manual, repetitive process – the doctor checks each individual patient’s records and tries to understand whose </w:t>
       </w:r>
       <w:r>
         <w:rPr>
@@ -440,98 +394,14 @@
           <w:rFonts w:eastAsia="Calibri"/>
           <w:szCs w:val="24"/>
         </w:rPr>
-        <w:t xml:space="preserve"> is more for the patient without asthma. So, the crucial medicine will be given to the healthier patient since the medicine is less likely to be ‘wasted’.</w:t>
-      </w:r>
-    </w:p>
-    <w:p>
-      <w:pPr>
-        <w:spacing w:after="160" w:line="259" w:lineRule="auto"/>
-        <w:rPr>
-          <w:rFonts w:eastAsia="Calibri"/>
-          <w:szCs w:val="24"/>
-        </w:rPr>
-      </w:pPr>
-    </w:p>
-    <w:p>
-      <w:pPr>
-        <w:spacing w:after="160" w:line="259" w:lineRule="auto"/>
-        <w:rPr>
-          <w:rFonts w:eastAsia="Calibri"/>
-          <w:szCs w:val="24"/>
-        </w:rPr>
-      </w:pPr>
-      <w:r>
-        <w:rPr>
-          <w:rFonts w:eastAsia="Calibri"/>
-          <w:szCs w:val="24"/>
-        </w:rPr>
-        <w:t xml:space="preserve">Now, imagine this same process be repeated for 5000 patients. The doctors go through this stressful work of understanding </w:t>
-      </w:r>
-      <w:r>
-        <w:rPr>
-          <w:rFonts w:eastAsia="Calibri"/>
-          <w:i/>
-          <w:szCs w:val="24"/>
-        </w:rPr>
-        <w:t>likelihood of recovery</w:t>
-      </w:r>
-      <w:r>
-        <w:rPr>
-          <w:rFonts w:eastAsia="Calibri"/>
-          <w:szCs w:val="24"/>
-        </w:rPr>
-        <w:t xml:space="preserve"> for all these 5000 patients (this technique is currently used ONLY during huge surges of Corona, NOT throughout the pandemic). Instead of performing this by a human, our Java app can calculate the risk factor, and arrange the patient IDs in an ascending sorted list, so that doctors can instantly find out who is at lowest risk factor, and hence who gets the crucial medical resource allocation first.</w:t>
-      </w:r>
-    </w:p>
-    <w:p>
-      <w:pPr>
-        <w:spacing w:after="160" w:line="259" w:lineRule="auto"/>
-        <w:rPr>
-          <w:rFonts w:eastAsia="Calibri"/>
-          <w:szCs w:val="24"/>
-        </w:rPr>
-      </w:pPr>
-    </w:p>
-    <w:p>
-      <w:pPr>
-        <w:spacing w:after="160" w:line="259" w:lineRule="auto"/>
-        <w:rPr>
-          <w:rFonts w:eastAsia="Calibri"/>
-          <w:szCs w:val="24"/>
-        </w:rPr>
-      </w:pPr>
-      <w:r>
-        <w:rPr>
-          <w:rFonts w:eastAsia="Calibri"/>
-          <w:szCs w:val="24"/>
-        </w:rPr>
-        <w:t>After patients successfully recover from COVID, they can mark themselves as ‘I am a plasma donor’. Anyone who needs a plasma donor for obtaining the very special COVID antibodies can just look up for the available list of plasma donors.</w:t>
-      </w:r>
-    </w:p>
-    <w:p>
-      <w:pPr>
-        <w:spacing w:after="160" w:line="259" w:lineRule="auto"/>
-        <w:rPr>
-          <w:rFonts w:eastAsia="Calibri"/>
-          <w:szCs w:val="24"/>
-        </w:rPr>
-      </w:pPr>
-    </w:p>
-    <w:p>
-      <w:pPr>
-        <w:spacing w:after="160" w:line="259" w:lineRule="auto"/>
-        <w:rPr>
-          <w:rFonts w:eastAsia="Calibri"/>
-          <w:szCs w:val="24"/>
-        </w:rPr>
-      </w:pPr>
-      <w:r>
-        <w:rPr>
-          <w:rFonts w:eastAsia="Calibri"/>
-          <w:szCs w:val="24"/>
-        </w:rPr>
-        <w:lastRenderedPageBreak/>
-        <w:t>Dedicated care is provided to patients who are grouped</w:t>
+        <w:t xml:space="preserve"> is more for the patient without asthma. So, the crucial medicine will be given to the healthier patient </w:t>
+      </w:r>
+      <w:r>
+        <w:rPr>
+          <w:rFonts w:eastAsia="Calibri"/>
+          <w:szCs w:val="24"/>
+        </w:rPr>
+        <w:t xml:space="preserve">(without asthma) </w:t>
       </w:r>
       <w:bookmarkStart w:id="8" w:name="_GoBack"/>
       <w:bookmarkEnd w:id="8"/>
@@ -540,7 +410,98 @@
           <w:rFonts w:eastAsia="Calibri"/>
           <w:szCs w:val="24"/>
         </w:rPr>
-        <w:t xml:space="preserve"> as COVID category. There is also a non-COVID category. Also, patients are divided into vaccinated and non-vaccinated categories.</w:t>
+        <w:t>since the medicine is less likely to be ‘wasted’.</w:t>
+      </w:r>
+    </w:p>
+    <w:p>
+      <w:pPr>
+        <w:spacing w:after="160" w:line="259" w:lineRule="auto"/>
+        <w:rPr>
+          <w:rFonts w:eastAsia="Calibri"/>
+          <w:szCs w:val="24"/>
+        </w:rPr>
+      </w:pPr>
+    </w:p>
+    <w:p>
+      <w:pPr>
+        <w:spacing w:after="160" w:line="259" w:lineRule="auto"/>
+        <w:rPr>
+          <w:rFonts w:eastAsia="Calibri"/>
+          <w:szCs w:val="24"/>
+        </w:rPr>
+      </w:pPr>
+      <w:r>
+        <w:rPr>
+          <w:rFonts w:eastAsia="Calibri"/>
+          <w:szCs w:val="24"/>
+        </w:rPr>
+        <w:t xml:space="preserve">Now, imagine this same process be repeated for 5000 patients. The doctors go through this stressful work of understanding </w:t>
+      </w:r>
+      <w:r>
+        <w:rPr>
+          <w:rFonts w:eastAsia="Calibri"/>
+          <w:i/>
+          <w:szCs w:val="24"/>
+        </w:rPr>
+        <w:t>likelihood of recovery</w:t>
+      </w:r>
+      <w:r>
+        <w:rPr>
+          <w:rFonts w:eastAsia="Calibri"/>
+          <w:szCs w:val="24"/>
+        </w:rPr>
+        <w:t xml:space="preserve"> for all these 5000 patients (this technique is currently used ONLY during huge surges of Corona, NOT throughout the pandemic). Instead of performing this by a human, our Java app can calculate the risk factor, and arrange the patient IDs in an ascending sorted list, so that doctors can instantly find out who is at lowest risk factor, and hence who gets the crucial medical resource allocation first.</w:t>
+      </w:r>
+    </w:p>
+    <w:p>
+      <w:pPr>
+        <w:spacing w:after="160" w:line="259" w:lineRule="auto"/>
+        <w:rPr>
+          <w:rFonts w:eastAsia="Calibri"/>
+          <w:szCs w:val="24"/>
+        </w:rPr>
+      </w:pPr>
+    </w:p>
+    <w:p>
+      <w:pPr>
+        <w:spacing w:after="160" w:line="259" w:lineRule="auto"/>
+        <w:rPr>
+          <w:rFonts w:eastAsia="Calibri"/>
+          <w:szCs w:val="24"/>
+        </w:rPr>
+      </w:pPr>
+      <w:r>
+        <w:rPr>
+          <w:rFonts w:eastAsia="Calibri"/>
+          <w:szCs w:val="24"/>
+        </w:rPr>
+        <w:t>After patients successfully recover from COVID, they can mark themselves as ‘I am a plasma donor’. Anyone who needs a plasma donor for obtaining the very special COVID antibodies can just look up for the available list of plasma donors.</w:t>
+      </w:r>
+    </w:p>
+    <w:p>
+      <w:pPr>
+        <w:spacing w:after="160" w:line="259" w:lineRule="auto"/>
+        <w:rPr>
+          <w:rFonts w:eastAsia="Calibri"/>
+          <w:szCs w:val="24"/>
+        </w:rPr>
+      </w:pPr>
+    </w:p>
+    <w:p>
+      <w:pPr>
+        <w:spacing w:after="160" w:line="259" w:lineRule="auto"/>
+        <w:rPr>
+          <w:rFonts w:eastAsia="Calibri"/>
+          <w:szCs w:val="24"/>
+        </w:rPr>
+      </w:pPr>
+      <w:r>
+        <w:rPr>
+          <w:rFonts w:eastAsia="Calibri"/>
+          <w:szCs w:val="24"/>
+        </w:rPr>
+        <w:lastRenderedPageBreak/>
+        <w:t>Dedicated care is provided to patients who are grouped as COVID category. There is also a non-COVID category. Also, patients are divided into vaccinated and non-vaccinated categories.</w:t>
       </w:r>
     </w:p>
     <w:p>
@@ -548,10 +509,7 @@
         <w:pStyle w:val="Heading2"/>
       </w:pPr>
       <w:r>
-        <w:t>I</w:t>
-      </w:r>
-      <w:r>
-        <w:t>mpact</w:t>
+        <w:t>Impact</w:t>
       </w:r>
     </w:p>
     <w:p>
@@ -574,10 +532,7 @@
       <w:bookmarkStart w:id="9" w:name="_hlky6ijaxmgy" w:colFirst="0" w:colLast="0"/>
       <w:bookmarkEnd w:id="9"/>
       <w:r>
-        <w:t>Full description of your</w:t>
-      </w:r>
-      <w:r>
-        <w:t xml:space="preserve"> solution</w:t>
+        <w:t>Full description of your solution</w:t>
       </w:r>
     </w:p>
     <w:p>
@@ -627,10 +582,7 @@
       <w:bookmarkStart w:id="12" w:name="_o7dwuoa4dv5g" w:colFirst="0" w:colLast="0"/>
       <w:bookmarkEnd w:id="12"/>
       <w:r>
-        <w:t>Tools and Tech</w:t>
-      </w:r>
-      <w:r>
-        <w:t xml:space="preserve">nologies you are going to use: </w:t>
+        <w:t xml:space="preserve">Tools and Technologies you are going to use: </w:t>
       </w:r>
     </w:p>
     <w:p>

</xml_diff>